<commit_message>
le agregue algo nuevo
</commit_message>
<xml_diff>
--- a/SEMANA SANTA.docx
+++ b/SEMANA SANTA.docx
@@ -148,10 +148,28 @@
         </w:rPr>
         <w:t>9 f</w:t>
       </w:r>
+    </w:p>
+    <w:p>
+      <w:r>
+        <w:t>S</w:t>
+      </w:r>
+      <w:r>
+        <w:t>gsgsggsgs</w:t>
+      </w:r>
+    </w:p>
+    <w:p>
+      <w:r>
+        <w:t>D</w:t>
+      </w:r>
+      <w:r>
+        <w:t>fjjfjf</w:t>
+      </w:r>
+      <w:r>
+        <w:t xml:space="preserve"> le agregue nuevo</w:t>
+      </w:r>
       <w:bookmarkStart w:id="0" w:name="_GoBack"/>
       <w:bookmarkEnd w:id="0"/>
     </w:p>
-    <w:p/>
     <w:p>
       <w:pPr>
         <w:spacing w:after="0" w:line="240" w:lineRule="auto"/>
@@ -794,7 +812,6 @@
           <w:szCs w:val="27"/>
           <w:lang w:eastAsia="es-VE"/>
         </w:rPr>
-        <w:lastRenderedPageBreak/>
         <w:t>¿Qué es la Semana Santa para niños?</w:t>
       </w:r>
     </w:p>
@@ -1846,7 +1863,6 @@
           <w:szCs w:val="21"/>
           <w:lang w:eastAsia="es-VE"/>
         </w:rPr>
-        <w:lastRenderedPageBreak/>
         <w:br/>
       </w:r>
       <w:hyperlink r:id="rId20" w:tgtFrame="_blank" w:history="1">

</xml_diff>

<commit_message>
se modifivo el archivo
</commit_message>
<xml_diff>
--- a/SEMANA SANTA.docx
+++ b/SEMANA SANTA.docx
@@ -150,25 +150,34 @@
       </w:r>
     </w:p>
     <w:p>
-      <w:r>
-        <w:t>S</w:t>
-      </w:r>
-      <w:r>
-        <w:t>gsgsggsgs</w:t>
-      </w:r>
-    </w:p>
-    <w:p>
-      <w:r>
-        <w:t>D</w:t>
-      </w:r>
-      <w:r>
-        <w:t>fjjfjf</w:t>
-      </w:r>
-      <w:r>
-        <w:t xml:space="preserve"> le agregue nuevo</w:t>
-      </w:r>
+      <w:pPr>
+        <w:spacing w:after="0" w:line="240" w:lineRule="auto"/>
+      </w:pPr>
+    </w:p>
+    <w:p>
+      <w:pPr>
+        <w:spacing w:after="0" w:line="240" w:lineRule="auto"/>
+      </w:pPr>
       <w:bookmarkStart w:id="0" w:name="_GoBack"/>
       <w:bookmarkEnd w:id="0"/>
+      <w:r>
+        <w:t>Le saque esto</w:t>
+      </w:r>
+    </w:p>
+    <w:p>
+      <w:pPr>
+        <w:spacing w:after="0" w:line="240" w:lineRule="auto"/>
+      </w:pPr>
+    </w:p>
+    <w:p>
+      <w:pPr>
+        <w:spacing w:after="0" w:line="240" w:lineRule="auto"/>
+      </w:pPr>
+    </w:p>
+    <w:p>
+      <w:pPr>
+        <w:spacing w:after="0" w:line="240" w:lineRule="auto"/>
+      </w:pPr>
     </w:p>
     <w:p>
       <w:pPr>

</xml_diff>

<commit_message>
le agregue algo mas nuevo
</commit_message>
<xml_diff>
--- a/SEMANA SANTA.docx
+++ b/SEMANA SANTA.docx
@@ -158,16 +158,19 @@
       <w:pPr>
         <w:spacing w:after="0" w:line="240" w:lineRule="auto"/>
       </w:pPr>
+      <w:r>
+        <w:t>Le saque esto</w:t>
+      </w:r>
+    </w:p>
+    <w:p>
+      <w:pPr>
+        <w:spacing w:after="0" w:line="240" w:lineRule="auto"/>
+      </w:pPr>
+      <w:r>
+        <w:t>XXXXXXXXXXXXXXXXXXXXX</w:t>
+      </w:r>
       <w:bookmarkStart w:id="0" w:name="_GoBack"/>
       <w:bookmarkEnd w:id="0"/>
-      <w:r>
-        <w:t>Le saque esto</w:t>
-      </w:r>
-    </w:p>
-    <w:p>
-      <w:pPr>
-        <w:spacing w:after="0" w:line="240" w:lineRule="auto"/>
-      </w:pPr>
     </w:p>
     <w:p>
       <w:pPr>
@@ -242,7 +245,29 @@
           <w:szCs w:val="24"/>
           <w:lang w:eastAsia="es-VE"/>
         </w:rPr>
-        <w:t>, el cristiano conmemora el Triduo Pascual, es decir, los momentos de la Pasión, la Muerte y la Resurrección de Jesucristo. ... Las celebraciones centrales de la </w:t>
+        <w:t xml:space="preserve">, el cristiano conmemora el Triduo Pascual, es decir, los momentos de la Pasión, la Muerte y la Resurrección de Jesucristo. ... Las </w:t>
+      </w:r>
+      <w:proofErr w:type="gramStart"/>
+      <w:r>
+        <w:rPr>
+          <w:rFonts w:ascii="Arial" w:eastAsia="Times New Roman" w:hAnsi="Arial" w:cs="Arial"/>
+          <w:color w:val="222222"/>
+          <w:sz w:val="24"/>
+          <w:szCs w:val="24"/>
+          <w:lang w:eastAsia="es-VE"/>
+        </w:rPr>
+        <w:t>celebraciones</w:t>
+      </w:r>
+      <w:proofErr w:type="gramEnd"/>
+      <w:r>
+        <w:rPr>
+          <w:rFonts w:ascii="Arial" w:eastAsia="Times New Roman" w:hAnsi="Arial" w:cs="Arial"/>
+          <w:color w:val="222222"/>
+          <w:sz w:val="24"/>
+          <w:szCs w:val="24"/>
+          <w:lang w:eastAsia="es-VE"/>
+        </w:rPr>
+        <w:t xml:space="preserve"> centrales de la </w:t>
       </w:r>
       <w:r>
         <w:rPr>
@@ -1790,6 +1815,7 @@
           <w:szCs w:val="21"/>
           <w:lang w:val="es-ES" w:eastAsia="es-ES"/>
         </w:rPr>
+        <w:lastRenderedPageBreak/>
         <w:drawing>
           <wp:inline distT="0" distB="0" distL="0" distR="0" wp14:anchorId="4618FCF9" wp14:editId="47ADB5EC">
             <wp:extent cx="5238750" cy="123825"/>

</xml_diff>